<commit_message>
Added other users login info
</commit_message>
<xml_diff>
--- a/WebBasedEvaluations/Documents/LoginDoc.docx
+++ b/WebBasedEvaluations/Documents/LoginDoc.docx
@@ -63,12 +63,12 @@
           <wp:inline distB="114300" distT="114300" distL="114300" distR="114300">
             <wp:extent cx="5943600" cy="1409700"/>
             <wp:effectExtent b="0" l="0" r="0" t="0"/>
-            <wp:docPr id="1867562167" name="image6.png"/>
+            <wp:docPr id="1867562167" name="image5.png"/>
             <a:graphic>
               <a:graphicData uri="http://schemas.openxmlformats.org/drawingml/2006/picture">
                 <pic:pic>
                   <pic:nvPicPr>
-                    <pic:cNvPr id="0" name="image6.png"/>
+                    <pic:cNvPr id="0" name="image5.png"/>
                     <pic:cNvPicPr preferRelativeResize="0"/>
                   </pic:nvPicPr>
                   <pic:blipFill>
@@ -267,12 +267,12 @@
           <wp:inline distB="114300" distT="114300" distL="114300" distR="114300">
             <wp:extent cx="5943600" cy="1854200"/>
             <wp:effectExtent b="0" l="0" r="0" t="0"/>
-            <wp:docPr id="1867562171" name="image4.png"/>
+            <wp:docPr id="1867562171" name="image6.png"/>
             <a:graphic>
               <a:graphicData uri="http://schemas.openxmlformats.org/drawingml/2006/picture">
                 <pic:pic>
                   <pic:nvPicPr>
-                    <pic:cNvPr id="0" name="image4.png"/>
+                    <pic:cNvPr id="0" name="image6.png"/>
                     <pic:cNvPicPr preferRelativeResize="0"/>
                   </pic:nvPicPr>
                   <pic:blipFill>
@@ -407,12 +407,12 @@
           <wp:inline distB="114300" distT="114300" distL="114300" distR="114300">
             <wp:extent cx="5943600" cy="3022600"/>
             <wp:effectExtent b="0" l="0" r="0" t="0"/>
-            <wp:docPr id="1867562170" name="image5.png"/>
+            <wp:docPr id="1867562170" name="image8.png"/>
             <a:graphic>
               <a:graphicData uri="http://schemas.openxmlformats.org/drawingml/2006/picture">
                 <pic:pic>
                   <pic:nvPicPr>
-                    <pic:cNvPr id="0" name="image5.png"/>
+                    <pic:cNvPr id="0" name="image8.png"/>
                     <pic:cNvPicPr preferRelativeResize="0"/>
                   </pic:nvPicPr>
                   <pic:blipFill>
@@ -486,12 +486,12 @@
           <wp:inline distB="114300" distT="114300" distL="114300" distR="114300">
             <wp:extent cx="5943600" cy="1358900"/>
             <wp:effectExtent b="0" l="0" r="0" t="0"/>
-            <wp:docPr id="1867562173" name="image2.png"/>
+            <wp:docPr id="1867562173" name="image3.png"/>
             <a:graphic>
               <a:graphicData uri="http://schemas.openxmlformats.org/drawingml/2006/picture">
                 <pic:pic>
                   <pic:nvPicPr>
-                    <pic:cNvPr id="0" name="image2.png"/>
+                    <pic:cNvPr id="0" name="image3.png"/>
                     <pic:cNvPicPr preferRelativeResize="0"/>
                   </pic:nvPicPr>
                   <pic:blipFill>
@@ -538,12 +538,12 @@
           <wp:inline distB="114300" distT="114300" distL="114300" distR="114300">
             <wp:extent cx="5943600" cy="1244600"/>
             <wp:effectExtent b="0" l="0" r="0" t="0"/>
-            <wp:docPr id="1867562166" name="image8.png"/>
+            <wp:docPr id="1867562166" name="image2.png"/>
             <a:graphic>
               <a:graphicData uri="http://schemas.openxmlformats.org/drawingml/2006/picture">
                 <pic:pic>
                   <pic:nvPicPr>
-                    <pic:cNvPr id="0" name="image8.png"/>
+                    <pic:cNvPr id="0" name="image2.png"/>
                     <pic:cNvPicPr preferRelativeResize="0"/>
                   </pic:nvPicPr>
                   <pic:blipFill>
@@ -740,12 +740,12 @@
           <wp:inline distB="0" distT="0" distL="0" distR="0">
             <wp:extent cx="5943600" cy="2173605"/>
             <wp:effectExtent b="0" l="0" r="0" t="0"/>
-            <wp:docPr id="1867562172" name="image3.png"/>
+            <wp:docPr id="1867562172" name="image4.png"/>
             <a:graphic>
               <a:graphicData uri="http://schemas.openxmlformats.org/drawingml/2006/picture">
                 <pic:pic>
                   <pic:nvPicPr>
-                    <pic:cNvPr id="0" name="image3.png"/>
+                    <pic:cNvPr id="0" name="image4.png"/>
                     <pic:cNvPicPr preferRelativeResize="0"/>
                   </pic:nvPicPr>
                   <pic:blipFill>
@@ -799,7 +799,7 @@
         <w:rPr>
           <w:rtl w:val="0"/>
         </w:rPr>
-        <w:t xml:space="preserve">) Password: test</w:t>
+        <w:t xml:space="preserve">) Password: &lt;FIRSTNAME ALL CAPS&gt;23</w:t>
       </w:r>
     </w:p>
     <w:sectPr>

</xml_diff>